<commit_message>
Se actualiza formato de visitas metodologicas
</commit_message>
<xml_diff>
--- a/public/Template/metodologo/Metodologist_Visit.docx
+++ b/public/Template/metodologo/Metodologist_Visit.docx
@@ -104,6 +104,7 @@
               </w:rPr>
               <w:t>${</w:t>
             </w:r>
+            <w:proofErr w:type="spellStart"/>
             <w:r>
               <w:rPr>
                 <w:rFonts w:ascii="Arial" w:hAnsi="Arial" w:cs="Arial"/>
@@ -113,6 +114,7 @@
               </w:rPr>
               <w:t>metodologo</w:t>
             </w:r>
+            <w:proofErr w:type="spellEnd"/>
             <w:r>
               <w:rPr>
                 <w:rFonts w:ascii="Arial" w:hAnsi="Arial" w:cs="Arial"/>
@@ -553,7 +555,27 @@
                 <w:sz w:val="20"/>
                 <w:szCs w:val="20"/>
               </w:rPr>
-              <w:t>${region}</w:t>
+              <w:t>${</w:t>
+            </w:r>
+            <w:proofErr w:type="spellStart"/>
+            <w:r>
+              <w:rPr>
+                <w:rFonts w:ascii="Arial" w:hAnsi="Arial" w:cs="Arial"/>
+                <w:bCs/>
+                <w:sz w:val="20"/>
+                <w:szCs w:val="20"/>
+              </w:rPr>
+              <w:t>region</w:t>
+            </w:r>
+            <w:proofErr w:type="spellEnd"/>
+            <w:r>
+              <w:rPr>
+                <w:rFonts w:ascii="Arial" w:hAnsi="Arial" w:cs="Arial"/>
+                <w:bCs/>
+                <w:sz w:val="20"/>
+                <w:szCs w:val="20"/>
+              </w:rPr>
+              <w:t>}</w:t>
             </w:r>
           </w:p>
         </w:tc>
@@ -615,6 +637,7 @@
               </w:rPr>
               <w:t>${</w:t>
             </w:r>
+            <w:proofErr w:type="spellStart"/>
             <w:r>
               <w:rPr>
                 <w:rFonts w:ascii="Arial" w:hAnsi="Arial" w:cs="Arial"/>
@@ -624,6 +647,7 @@
               </w:rPr>
               <w:t>municipalities</w:t>
             </w:r>
+            <w:proofErr w:type="spellEnd"/>
             <w:r>
               <w:rPr>
                 <w:rFonts w:ascii="Arial" w:hAnsi="Arial" w:cs="Arial"/>
@@ -851,14 +875,25 @@
               </w:rPr>
               <w:t>${</w:t>
             </w:r>
-            <w:r>
-              <w:rPr>
-                <w:rFonts w:ascii="Arial" w:hAnsi="Arial" w:cs="Arial"/>
-                <w:color w:val="000000"/>
-                <w:sz w:val="20"/>
-                <w:szCs w:val="20"/>
-              </w:rPr>
-              <w:t>beneficiarycoverage}</w:t>
+            <w:proofErr w:type="spellStart"/>
+            <w:r>
+              <w:rPr>
+                <w:rFonts w:ascii="Arial" w:hAnsi="Arial" w:cs="Arial"/>
+                <w:color w:val="000000"/>
+                <w:sz w:val="20"/>
+                <w:szCs w:val="20"/>
+              </w:rPr>
+              <w:t>beneficiarycoverage</w:t>
+            </w:r>
+            <w:proofErr w:type="spellEnd"/>
+            <w:r>
+              <w:rPr>
+                <w:rFonts w:ascii="Arial" w:hAnsi="Arial" w:cs="Arial"/>
+                <w:color w:val="000000"/>
+                <w:sz w:val="20"/>
+                <w:szCs w:val="20"/>
+              </w:rPr>
+              <w:t>}</w:t>
             </w:r>
           </w:p>
         </w:tc>
@@ -2109,6 +2144,7 @@
               </w:rPr>
               <w:t>${</w:t>
             </w:r>
+            <w:proofErr w:type="spellStart"/>
             <w:r>
               <w:rPr>
                 <w:rFonts w:ascii="Arial" w:hAnsi="Arial" w:cs="Arial"/>
@@ -2118,6 +2154,7 @@
               </w:rPr>
               <w:t>plantrpositivo</w:t>
             </w:r>
+            <w:proofErr w:type="spellEnd"/>
             <w:r>
               <w:rPr>
                 <w:rFonts w:ascii="Arial" w:hAnsi="Arial" w:cs="Arial"/>
@@ -2179,7 +2216,27 @@
                 <w:sz w:val="20"/>
                 <w:szCs w:val="20"/>
               </w:rPr>
-              <w:t>${planRNegativo}</w:t>
+              <w:t>${</w:t>
+            </w:r>
+            <w:proofErr w:type="spellStart"/>
+            <w:r>
+              <w:rPr>
+                <w:rFonts w:ascii="Arial" w:hAnsi="Arial" w:cs="Arial"/>
+                <w:color w:val="000000"/>
+                <w:sz w:val="20"/>
+                <w:szCs w:val="20"/>
+              </w:rPr>
+              <w:t>planRNegativo</w:t>
+            </w:r>
+            <w:proofErr w:type="spellEnd"/>
+            <w:r>
+              <w:rPr>
+                <w:rFonts w:ascii="Arial" w:hAnsi="Arial" w:cs="Arial"/>
+                <w:color w:val="000000"/>
+                <w:sz w:val="20"/>
+                <w:szCs w:val="20"/>
+              </w:rPr>
+              <w:t>}</w:t>
             </w:r>
             <w:r>
               <w:rPr>
@@ -2450,6 +2507,7 @@
               </w:rPr>
               <w:t>${</w:t>
             </w:r>
+            <w:proofErr w:type="spellStart"/>
             <w:r>
               <w:rPr>
                 <w:rFonts w:ascii="Arial" w:hAnsi="Arial" w:cs="Arial"/>
@@ -2459,6 +2517,7 @@
               </w:rPr>
               <w:t>plantrpositivo</w:t>
             </w:r>
+            <w:proofErr w:type="spellEnd"/>
             <w:r>
               <w:rPr>
                 <w:rFonts w:ascii="Arial" w:hAnsi="Arial" w:cs="Arial"/>
@@ -2537,7 +2596,27 @@
                 <w:sz w:val="20"/>
                 <w:szCs w:val="20"/>
               </w:rPr>
-              <w:t>${planRNegativo}</w:t>
+              <w:t>${</w:t>
+            </w:r>
+            <w:proofErr w:type="spellStart"/>
+            <w:r>
+              <w:rPr>
+                <w:rFonts w:ascii="Arial" w:hAnsi="Arial" w:cs="Arial"/>
+                <w:color w:val="000000"/>
+                <w:sz w:val="20"/>
+                <w:szCs w:val="20"/>
+              </w:rPr>
+              <w:t>planRNegativo</w:t>
+            </w:r>
+            <w:proofErr w:type="spellEnd"/>
+            <w:r>
+              <w:rPr>
+                <w:rFonts w:ascii="Arial" w:hAnsi="Arial" w:cs="Arial"/>
+                <w:color w:val="000000"/>
+                <w:sz w:val="20"/>
+                <w:szCs w:val="20"/>
+              </w:rPr>
+              <w:t>}</w:t>
             </w:r>
             <w:r>
               <w:rPr>
@@ -5147,7 +5226,6 @@
                 <w:szCs w:val="20"/>
                 <w:lang w:val="es-CO"/>
               </w:rPr>
-              <w:lastRenderedPageBreak/>
               <w:t>OBSERVACIONES</w:t>
             </w:r>
           </w:p>
@@ -5155,7 +5233,7 @@
       </w:tr>
       <w:tr>
         <w:trPr>
-          <w:trHeight w:val="1337"/>
+          <w:trHeight w:val="767"/>
         </w:trPr>
         <w:tc>
           <w:tcPr>
@@ -5194,26 +5272,6 @@
         </w:tc>
       </w:tr>
     </w:tbl>
-    <w:p>
-      <w:pPr>
-        <w:spacing w:line="360" w:lineRule="auto"/>
-        <w:ind w:right="-77"/>
-        <w:rPr>
-          <w:rFonts w:ascii="Arial" w:hAnsi="Arial"/>
-          <w:lang w:val="es-CO"/>
-        </w:rPr>
-      </w:pPr>
-    </w:p>
-    <w:p>
-      <w:pPr>
-        <w:spacing w:line="360" w:lineRule="auto"/>
-        <w:ind w:right="-77"/>
-        <w:rPr>
-          <w:rFonts w:ascii="Arial" w:hAnsi="Arial"/>
-          <w:lang w:val="es-CO"/>
-        </w:rPr>
-      </w:pPr>
-    </w:p>
     <w:p>
       <w:pPr>
         <w:spacing w:line="360" w:lineRule="auto"/>
@@ -5266,6 +5324,7 @@
                 <w:b/>
                 <w:lang w:val="es-CO"/>
               </w:rPr>
+              <w:lastRenderedPageBreak/>
               <w:t>REGISTRO FOTOGRÁFICO</w:t>
             </w:r>
           </w:p>
@@ -5293,7 +5352,6 @@
                 <w:rFonts w:ascii="Arial" w:hAnsi="Arial"/>
                 <w:lang w:val="es-CO"/>
               </w:rPr>
-              <w:lastRenderedPageBreak/>
               <w:t>${imagen}</w:t>
             </w:r>
           </w:p>

</xml_diff>